<commit_message>
Updates based on reviewing entire project.
</commit_message>
<xml_diff>
--- a/Project Proposal.docx
+++ b/Project Proposal.docx
@@ -37,7 +37,31 @@
           <w:szCs w:val="24"/>
         </w:rPr>
         <w:tab/>
-        <w:t>As a professional sports team, an NFL organization would like to be able to select players in the annual NFL draft that will be able to immediately make an impact for their team. The goal of this project is to attempt to analyze what factors a potential draft choice running back must possess in college in order to make an impact during their Rookie season (i.e. their first season) in the NFL. It is our goal to provide a tool with which NFL teams can rank potential running back choices and pick one that will be able to have the most impact during their first year.</w:t>
+        <w:t xml:space="preserve">As a professional sports team, an NFL organization would like to be able to select players in the annual NFL draft that will be able to immediately make an impact for their team. The goal of this project is to attempt to analyze what factors a potential draft choice running back must possess in college in order to </w:t>
+      </w:r>
+      <w:r>
+        <w:rPr>
+          <w:rFonts w:ascii="Times New Roman" w:hAnsi="Times New Roman" w:cs="Times New Roman"/>
+          <w:sz w:val="24"/>
+          <w:szCs w:val="24"/>
+        </w:rPr>
+        <w:t>be considered worth being drafted.</w:t>
+      </w:r>
+      <w:r>
+        <w:rPr>
+          <w:rFonts w:ascii="Times New Roman" w:hAnsi="Times New Roman" w:cs="Times New Roman"/>
+          <w:sz w:val="24"/>
+          <w:szCs w:val="24"/>
+        </w:rPr>
+        <w:t xml:space="preserve"> It is our goal to provide a tool with which NFL </w:t>
+      </w:r>
+      <w:r>
+        <w:rPr>
+          <w:rFonts w:ascii="Times New Roman" w:hAnsi="Times New Roman" w:cs="Times New Roman"/>
+          <w:sz w:val="24"/>
+          <w:szCs w:val="24"/>
+        </w:rPr>
+        <w:t>teams can determine which players deserve extra attention by their scouting offices.</w:t>
       </w:r>
       <w:r>
         <w:rPr>
@@ -95,7 +119,31 @@
           <w:sz w:val="24"/>
           <w:szCs w:val="24"/>
         </w:rPr>
-        <w:t xml:space="preserve">is the NFL itself, which has helpful tables for us to copy and paste into Excel spreadsheets and turn into useful CSV files that contain our data. The tables we are interested in are the ones with Rookie running back data from 2010 to 2016. For an example of the 2016 data, follow this link: </w:t>
+        <w:t xml:space="preserve">is the NFL itself, which has helpful tables for us to copy and paste into Excel spreadsheets and turn into useful CSV files that contain our data. The tables we are interested in are the ones with </w:t>
+      </w:r>
+      <w:r>
+        <w:rPr>
+          <w:rFonts w:ascii="Times New Roman" w:hAnsi="Times New Roman" w:cs="Times New Roman"/>
+          <w:sz w:val="24"/>
+          <w:szCs w:val="24"/>
+        </w:rPr>
+        <w:t xml:space="preserve">NFL </w:t>
+      </w:r>
+      <w:r>
+        <w:rPr>
+          <w:rFonts w:ascii="Times New Roman" w:hAnsi="Times New Roman" w:cs="Times New Roman"/>
+          <w:sz w:val="24"/>
+          <w:szCs w:val="24"/>
+        </w:rPr>
+        <w:t>running back data from 2010 to 2016. For an example of t</w:t>
+      </w:r>
+      <w:r>
+        <w:rPr>
+          <w:rFonts w:ascii="Times New Roman" w:hAnsi="Times New Roman" w:cs="Times New Roman"/>
+          <w:sz w:val="24"/>
+          <w:szCs w:val="24"/>
+        </w:rPr>
+        <w:t xml:space="preserve">he 2016 data, follow this link: </w:t>
       </w:r>
       <w:hyperlink r:id="rId7" w:history="1">
         <w:r>
@@ -105,43 +153,7 @@
             <w:sz w:val="24"/>
             <w:szCs w:val="24"/>
           </w:rPr>
-          <w:t>http://www.nfl.com/stats/categorystats?seasonType=REG&amp;d-447263-n=1&amp;d-447263-o=2&amp;d-447263-p=1&amp;statisticPositionCategory=RUNN</w:t>
-        </w:r>
-        <w:r>
-          <w:rPr>
-            <w:rStyle w:val="Hyperlink"/>
-            <w:rFonts w:ascii="Times New Roman" w:hAnsi="Times New Roman" w:cs="Times New Roman"/>
-            <w:sz w:val="24"/>
-            <w:szCs w:val="24"/>
-          </w:rPr>
-          <w:t>I</w:t>
-        </w:r>
-        <w:r>
-          <w:rPr>
-            <w:rStyle w:val="Hyperlink"/>
-            <w:rFonts w:ascii="Times New Roman" w:hAnsi="Times New Roman" w:cs="Times New Roman"/>
-            <w:sz w:val="24"/>
-            <w:szCs w:val="24"/>
-          </w:rPr>
-          <w:t>NG_BACK&amp;d-447263-s=RUSHING_YARDS&amp;tabSeq=</w:t>
-        </w:r>
-        <w:r>
-          <w:rPr>
-            <w:rStyle w:val="Hyperlink"/>
-            <w:rFonts w:ascii="Times New Roman" w:hAnsi="Times New Roman" w:cs="Times New Roman"/>
-            <w:sz w:val="24"/>
-            <w:szCs w:val="24"/>
-          </w:rPr>
-          <w:t>1</w:t>
-        </w:r>
-        <w:r>
-          <w:rPr>
-            <w:rStyle w:val="Hyperlink"/>
-            <w:rFonts w:ascii="Times New Roman" w:hAnsi="Times New Roman" w:cs="Times New Roman"/>
-            <w:sz w:val="24"/>
-            <w:szCs w:val="24"/>
-          </w:rPr>
-          <w:t>&amp;season=2016&amp;Submit=Go&amp;experience=0&amp;archive=false&amp;conference=null&amp;qualified=true</w:t>
+          <w:t>http://www.nfl.com/stats/categorystats?archive=true&amp;conference=null&amp;statisticCategory=RUSHING&amp;season=2016&amp;seasonType=REG&amp;experience=&amp;tabSeq=0&amp;qualified=false&amp;Submit=Go</w:t>
         </w:r>
       </w:hyperlink>
     </w:p>
@@ -205,7 +217,39 @@
           <w:sz w:val="24"/>
           <w:szCs w:val="24"/>
         </w:rPr>
-        <w:t xml:space="preserve">career statistics, we can then use those with machine learning algorithms and our NFL Rookie information from the corresponding years to create a model which will allow us to rank a set of </w:t>
+        <w:t xml:space="preserve">career statistics, we can then use those with machine learning algorithms and our NFL </w:t>
+      </w:r>
+      <w:r>
+        <w:rPr>
+          <w:rFonts w:ascii="Times New Roman" w:hAnsi="Times New Roman" w:cs="Times New Roman"/>
+          <w:sz w:val="24"/>
+          <w:szCs w:val="24"/>
+        </w:rPr>
+        <w:t>player</w:t>
+      </w:r>
+      <w:r>
+        <w:rPr>
+          <w:rFonts w:ascii="Times New Roman" w:hAnsi="Times New Roman" w:cs="Times New Roman"/>
+          <w:sz w:val="24"/>
+          <w:szCs w:val="24"/>
+        </w:rPr>
+        <w:t xml:space="preserve"> information from the corresponding years to create a mo</w:t>
+      </w:r>
+      <w:r>
+        <w:rPr>
+          <w:rFonts w:ascii="Times New Roman" w:hAnsi="Times New Roman" w:cs="Times New Roman"/>
+          <w:sz w:val="24"/>
+          <w:szCs w:val="24"/>
+        </w:rPr>
+        <w:t xml:space="preserve">del which will allow us to pass judgment on </w:t>
+      </w:r>
+      <w:r>
+        <w:rPr>
+          <w:rFonts w:ascii="Times New Roman" w:hAnsi="Times New Roman" w:cs="Times New Roman"/>
+          <w:sz w:val="24"/>
+          <w:szCs w:val="24"/>
+        </w:rPr>
+        <w:t xml:space="preserve">a set of </w:t>
       </w:r>
       <w:r>
         <w:rPr>
@@ -215,6 +259,8 @@
         </w:rPr>
         <w:t xml:space="preserve">incoming college running backs. </w:t>
       </w:r>
+      <w:bookmarkStart w:id="0" w:name="_GoBack"/>
+      <w:bookmarkEnd w:id="0"/>
     </w:p>
     <w:p>
       <w:pPr>
@@ -231,10 +277,24 @@
           <w:sz w:val="24"/>
           <w:szCs w:val="24"/>
         </w:rPr>
-        <w:t xml:space="preserve">When we are done, we will have the code from our analysis, a paper explaining our methods and findings, and a model which can be applied to future data sets of college running backs that will rank their ability to have an impact during their Rookie season. </w:t>
-      </w:r>
-      <w:bookmarkStart w:id="0" w:name="_GoBack"/>
-      <w:bookmarkEnd w:id="0"/>
+        <w:t>When we are done, we will have the code from our analysis, a paper explaining our methods and findings, and a model which can be applied to future data sets of c</w:t>
+      </w:r>
+      <w:r>
+        <w:rPr>
+          <w:rFonts w:ascii="Times New Roman" w:hAnsi="Times New Roman" w:cs="Times New Roman"/>
+          <w:sz w:val="24"/>
+          <w:szCs w:val="24"/>
+        </w:rPr>
+        <w:t xml:space="preserve">ollege running backs that will determine if they are worth scouting for the upcoming NFL draft. </w:t>
+      </w:r>
+      <w:r>
+        <w:rPr>
+          <w:rFonts w:ascii="Times New Roman" w:hAnsi="Times New Roman" w:cs="Times New Roman"/>
+          <w:sz w:val="24"/>
+          <w:szCs w:val="24"/>
+        </w:rPr>
+        <w:t xml:space="preserve"> </w:t>
+      </w:r>
     </w:p>
     <w:sectPr>
       <w:headerReference w:type="default" r:id="rId9"/>
@@ -1124,7 +1184,7 @@
 </file>
 
 <file path=customXml/itemProps1.xml><?xml version="1.0" encoding="utf-8"?>
-<ds:datastoreItem xmlns:ds="http://schemas.openxmlformats.org/officeDocument/2006/customXml" ds:itemID="{C0EDB92D-555E-4DC6-AF45-7644208A6FB0}">
+<ds:datastoreItem xmlns:ds="http://schemas.openxmlformats.org/officeDocument/2006/customXml" ds:itemID="{0E6C974A-5014-405A-A91E-C1C7C67C6380}">
   <ds:schemaRefs>
     <ds:schemaRef ds:uri="http://schemas.openxmlformats.org/officeDocument/2006/bibliography"/>
   </ds:schemaRefs>

</xml_diff>